<commit_message>
bổ sung nghiệp vụ
</commit_message>
<xml_diff>
--- a/Document/Tuần 04 (01102015)/Báo cáo tổng hợp.docx
+++ b/Document/Tuần 04 (01102015)/Báo cáo tổng hợp.docx
@@ -542,16 +542,7 @@
               <w:sz w:val="28"/>
               <w:szCs w:val="28"/>
             </w:rPr>
-            <w:t>THÀNH PHỐ HỒ CHÍ MINH, THÁNG 10</w:t>
-          </w:r>
-          <w:r>
-            <w:rPr>
-              <w:rFonts w:ascii="Times New Roman" w:eastAsia="Times New Roman" w:hAnsi="Times New Roman" w:cs="Times New Roman"/>
-              <w:color w:val="000000" w:themeColor="text1"/>
-              <w:sz w:val="28"/>
-              <w:szCs w:val="28"/>
-            </w:rPr>
-            <w:t xml:space="preserve"> NĂM 2015</w:t>
+            <w:t>THÀNH PHỐ HỒ CHÍ MINH, THÁNG 10 NĂM 2015</w:t>
           </w:r>
         </w:p>
         <w:p>
@@ -2261,8 +2252,6 @@
                 <w:szCs w:val="24"/>
               </w:rPr>
             </w:pPr>
-            <w:bookmarkStart w:id="1" w:name="_GoBack"/>
-            <w:bookmarkEnd w:id="1"/>
           </w:p>
         </w:tc>
         <w:tc>
@@ -2386,8 +2375,48 @@
           <w:sz w:val="24"/>
           <w:szCs w:val="24"/>
         </w:rPr>
-        <w:t xml:space="preserve">Sau khi được phân công nhóm sẽ tiến hành thực hiện. Sử dụng facebook để báo cáo tiến độ + dẫn link github để thành viên có thể theo dõi dễ dàng. </w:t>
-      </w:r>
+        <w:t xml:space="preserve">Sau khi được phân công nhóm sẽ tiến hành thực hiện. Sử dụng facebook để báo cáo tiến độ + dẫn link github để thành viên có thể </w:t>
+      </w:r>
+      <w:proofErr w:type="gramStart"/>
+      <w:r>
+        <w:rPr>
+          <w:rFonts w:ascii="Times New Roman" w:hAnsi="Times New Roman" w:cs="Times New Roman"/>
+          <w:color w:val="000000" w:themeColor="text1"/>
+          <w:sz w:val="24"/>
+          <w:szCs w:val="24"/>
+        </w:rPr>
+        <w:t>theo</w:t>
+      </w:r>
+      <w:proofErr w:type="gramEnd"/>
+      <w:r>
+        <w:rPr>
+          <w:rFonts w:ascii="Times New Roman" w:hAnsi="Times New Roman" w:cs="Times New Roman"/>
+          <w:color w:val="000000" w:themeColor="text1"/>
+          <w:sz w:val="24"/>
+          <w:szCs w:val="24"/>
+        </w:rPr>
+        <w:t xml:space="preserve"> dõi dễ dàng. </w:t>
+      </w:r>
+    </w:p>
+    <w:p>
+      <w:pPr>
+        <w:rPr>
+          <w:rFonts w:ascii="Times New Roman" w:hAnsi="Times New Roman" w:cs="Times New Roman"/>
+          <w:color w:val="000000" w:themeColor="text1"/>
+          <w:sz w:val="24"/>
+          <w:szCs w:val="24"/>
+        </w:rPr>
+      </w:pPr>
+    </w:p>
+    <w:p>
+      <w:pPr>
+        <w:rPr>
+          <w:rFonts w:ascii="Times New Roman" w:hAnsi="Times New Roman" w:cs="Times New Roman"/>
+          <w:color w:val="000000" w:themeColor="text1"/>
+          <w:sz w:val="24"/>
+          <w:szCs w:val="24"/>
+        </w:rPr>
+      </w:pPr>
     </w:p>
     <w:p>
       <w:pPr>
@@ -4765,6 +4794,7 @@
           <w:sz w:val="24"/>
           <w:szCs w:val="24"/>
         </w:rPr>
+        <w:lastRenderedPageBreak/>
         <w:tab/>
       </w:r>
       <w:r>
@@ -4795,7 +4825,7 @@
           <w:szCs w:val="26"/>
         </w:rPr>
       </w:pPr>
-      <w:bookmarkStart w:id="2" w:name="_Toc431410561"/>
+      <w:bookmarkStart w:id="1" w:name="_Toc431410561"/>
       <w:r>
         <w:rPr>
           <w:rFonts w:ascii="Times New Roman" w:hAnsi="Times New Roman" w:cs="Times New Roman"/>
@@ -4806,7 +4836,7 @@
         </w:rPr>
         <w:t>Báo cáo về khảo sát hệ thống hiện tại</w:t>
       </w:r>
-      <w:bookmarkEnd w:id="2"/>
+      <w:bookmarkEnd w:id="1"/>
     </w:p>
     <w:p>
       <w:pPr>
@@ -4825,7 +4855,7 @@
           <w:szCs w:val="26"/>
         </w:rPr>
       </w:pPr>
-      <w:bookmarkStart w:id="3" w:name="_Toc431410562"/>
+      <w:bookmarkStart w:id="2" w:name="_Toc431410562"/>
       <w:r>
         <w:rPr>
           <w:rFonts w:ascii="Times New Roman" w:hAnsi="Times New Roman" w:cs="Times New Roman"/>
@@ -4856,7 +4886,7 @@
         </w:rPr>
         <w:t>ng ứng với các vai trò người dùng</w:t>
       </w:r>
-      <w:bookmarkEnd w:id="3"/>
+      <w:bookmarkEnd w:id="2"/>
     </w:p>
     <w:p>
       <w:pPr>
@@ -4878,7 +4908,7 @@
           <w:szCs w:val="24"/>
         </w:rPr>
       </w:pPr>
-      <w:bookmarkStart w:id="4" w:name="_Toc431410563"/>
+      <w:bookmarkStart w:id="3" w:name="_Toc431410563"/>
       <w:r>
         <w:rPr>
           <w:rFonts w:ascii="Times New Roman" w:hAnsi="Times New Roman" w:cs="Times New Roman"/>
@@ -4887,10 +4917,9 @@
           <w:sz w:val="24"/>
           <w:szCs w:val="24"/>
         </w:rPr>
-        <w:lastRenderedPageBreak/>
         <w:t>Khách hàng</w:t>
       </w:r>
-      <w:bookmarkEnd w:id="4"/>
+      <w:bookmarkEnd w:id="3"/>
       <w:r>
         <w:rPr>
           <w:rFonts w:ascii="Times New Roman" w:hAnsi="Times New Roman" w:cs="Times New Roman"/>
@@ -4995,7 +5024,27 @@
           <w:sz w:val="24"/>
           <w:szCs w:val="24"/>
         </w:rPr>
-        <w:t xml:space="preserve"> Mọi khách hàng truy cập vào Website đều có thể sử dụng chức năng này. Chức năng cho phép khách hàng duyệt qua tất cả các sản phẩm hiện có tùy thuộc vào thông tin khách hàng nhập vào. Ngoài ra còn có chức năng tìm kiếm theo tiêu chí cụ thể: giá, tác giả, chuyên mục…</w:t>
+        <w:t xml:space="preserve"> Mọi khách hàng truy cập vào Website đều có thể sử dụng chức năng này. Chức năng cho phép khách hàng duyệt qua tất cả các sản phẩm hiện có tùy thuộc vào thông tin khách hàng nhập vào. Ngoài ra còn có chức năng tìm kiếm </w:t>
+      </w:r>
+      <w:proofErr w:type="gramStart"/>
+      <w:r>
+        <w:rPr>
+          <w:rFonts w:ascii="Times New Roman" w:hAnsi="Times New Roman" w:cs="Times New Roman"/>
+          <w:color w:val="000000" w:themeColor="text1"/>
+          <w:sz w:val="24"/>
+          <w:szCs w:val="24"/>
+        </w:rPr>
+        <w:t>theo</w:t>
+      </w:r>
+      <w:proofErr w:type="gramEnd"/>
+      <w:r>
+        <w:rPr>
+          <w:rFonts w:ascii="Times New Roman" w:hAnsi="Times New Roman" w:cs="Times New Roman"/>
+          <w:color w:val="000000" w:themeColor="text1"/>
+          <w:sz w:val="24"/>
+          <w:szCs w:val="24"/>
+        </w:rPr>
+        <w:t xml:space="preserve"> tiêu chí cụ thể: giá, tác giả, chuyên mục…</w:t>
       </w:r>
     </w:p>
     <w:p>
@@ -5093,7 +5142,27 @@
           <w:sz w:val="24"/>
           <w:szCs w:val="24"/>
         </w:rPr>
-        <w:t>Chức năng này khách hàng cần phải đăng lập để sử dụng. Cho phép comment đánh giá về sản phẩm sau khi xem thông tin sản phẩm đồng thời cho phép rate sản phẩm theo các mức (1</w:t>
+        <w:t xml:space="preserve">Chức năng này khách hàng cần phải đăng lập để sử dụng. Cho phép comment đánh giá về sản phẩm sau khi xem thông tin sản phẩm đồng thời cho phép rate sản phẩm </w:t>
+      </w:r>
+      <w:proofErr w:type="gramStart"/>
+      <w:r>
+        <w:rPr>
+          <w:rFonts w:ascii="Times New Roman" w:hAnsi="Times New Roman" w:cs="Times New Roman"/>
+          <w:color w:val="000000" w:themeColor="text1"/>
+          <w:sz w:val="24"/>
+          <w:szCs w:val="24"/>
+        </w:rPr>
+        <w:t>theo</w:t>
+      </w:r>
+      <w:proofErr w:type="gramEnd"/>
+      <w:r>
+        <w:rPr>
+          <w:rFonts w:ascii="Times New Roman" w:hAnsi="Times New Roman" w:cs="Times New Roman"/>
+          <w:color w:val="000000" w:themeColor="text1"/>
+          <w:sz w:val="24"/>
+          <w:szCs w:val="24"/>
+        </w:rPr>
+        <w:t xml:space="preserve"> các mức (1</w:t>
       </w:r>
       <w:r>
         <w:sym w:font="Wingdings" w:char="F0E0"/>
@@ -5150,7 +5219,27 @@
           <w:sz w:val="24"/>
           <w:szCs w:val="24"/>
         </w:rPr>
-        <w:t>Đưa ra các sản phẩm gợi ý mà khách hàng có thể cần mua. Có thể dựa theo thói quen và lược sử mua hàng của khách hàng hoặc đưa ra các sản phẩm đang bán chạy, giảm giá, được đánh giá là tốt cho khách hàng.</w:t>
+        <w:t xml:space="preserve">Đưa ra các sản phẩm gợi ý mà khách hàng có thể cần mua. Có thể dựa </w:t>
+      </w:r>
+      <w:proofErr w:type="gramStart"/>
+      <w:r>
+        <w:rPr>
+          <w:rFonts w:ascii="Times New Roman" w:hAnsi="Times New Roman" w:cs="Times New Roman"/>
+          <w:color w:val="000000" w:themeColor="text1"/>
+          <w:sz w:val="24"/>
+          <w:szCs w:val="24"/>
+        </w:rPr>
+        <w:t>theo</w:t>
+      </w:r>
+      <w:proofErr w:type="gramEnd"/>
+      <w:r>
+        <w:rPr>
+          <w:rFonts w:ascii="Times New Roman" w:hAnsi="Times New Roman" w:cs="Times New Roman"/>
+          <w:color w:val="000000" w:themeColor="text1"/>
+          <w:sz w:val="24"/>
+          <w:szCs w:val="24"/>
+        </w:rPr>
+        <w:t xml:space="preserve"> thói quen và lược sử mua hàng của khách hàng hoặc đưa ra các sản phẩm đang bán chạy, giảm giá, được đánh giá là tốt cho khách hàng.</w:t>
       </w:r>
       <w:r>
         <w:rPr>
@@ -5216,7 +5305,27 @@
           <w:sz w:val="24"/>
           <w:szCs w:val="24"/>
         </w:rPr>
-        <w:t>+ Đăng ký tài khoản: Khách hàng có thể đăng ký theo cách thông thường điền đầy đủ thông tin và nhận được email xác nhận.. Nếu khách hàng chỉ tra cứu hoặc xem thông tin chi tiết thì không cần phải đăng ký tài khoản. Nhưng khi khách hàng muốn mua sản phẩm thì họ phải phải là thành viên.</w:t>
+        <w:t>+ Đăng ký tài khoản: Khách hàng có thể đăng ký theo cách thông thường điền đầy đủ thông tin và nhận được email xác nhận</w:t>
+      </w:r>
+      <w:proofErr w:type="gramStart"/>
+      <w:r>
+        <w:rPr>
+          <w:rFonts w:ascii="Times New Roman" w:hAnsi="Times New Roman" w:cs="Times New Roman"/>
+          <w:color w:val="000000" w:themeColor="text1"/>
+          <w:sz w:val="24"/>
+          <w:szCs w:val="24"/>
+        </w:rPr>
+        <w:t>..</w:t>
+      </w:r>
+      <w:proofErr w:type="gramEnd"/>
+      <w:r>
+        <w:rPr>
+          <w:rFonts w:ascii="Times New Roman" w:hAnsi="Times New Roman" w:cs="Times New Roman"/>
+          <w:color w:val="000000" w:themeColor="text1"/>
+          <w:sz w:val="24"/>
+          <w:szCs w:val="24"/>
+        </w:rPr>
+        <w:t xml:space="preserve"> Nếu khách hàng chỉ tra cứu hoặc xem thông tin chi tiết thì không cần phải đăng ký tài khoản. Nhưng khi khách hàng muốn mua sản phẩm thì họ phải phải là thành viên.</w:t>
       </w:r>
     </w:p>
     <w:p>
@@ -5293,6 +5402,7 @@
           <w:sz w:val="24"/>
           <w:szCs w:val="24"/>
         </w:rPr>
+        <w:lastRenderedPageBreak/>
         <w:t xml:space="preserve">Liên lạc trực tuyến: </w:t>
       </w:r>
       <w:r>
@@ -5302,7 +5412,27 @@
           <w:sz w:val="24"/>
           <w:szCs w:val="24"/>
         </w:rPr>
-        <w:t xml:space="preserve">Khách hàng có thể gửi thư góp ý về website, đồng thời nhận phản </w:t>
+        <w:t xml:space="preserve">Khách hàng có thể gửi </w:t>
+      </w:r>
+      <w:proofErr w:type="gramStart"/>
+      <w:r>
+        <w:rPr>
+          <w:rFonts w:ascii="Times New Roman" w:hAnsi="Times New Roman" w:cs="Times New Roman"/>
+          <w:color w:val="000000" w:themeColor="text1"/>
+          <w:sz w:val="24"/>
+          <w:szCs w:val="24"/>
+        </w:rPr>
+        <w:t>thư</w:t>
+      </w:r>
+      <w:proofErr w:type="gramEnd"/>
+      <w:r>
+        <w:rPr>
+          <w:rFonts w:ascii="Times New Roman" w:hAnsi="Times New Roman" w:cs="Times New Roman"/>
+          <w:color w:val="000000" w:themeColor="text1"/>
+          <w:sz w:val="24"/>
+          <w:szCs w:val="24"/>
+        </w:rPr>
+        <w:t xml:space="preserve"> góp ý về website, đồng thời nhận phản </w:t>
       </w:r>
     </w:p>
     <w:p>
@@ -5316,14 +5446,25 @@
           <w:szCs w:val="24"/>
         </w:rPr>
       </w:pPr>
-      <w:r>
-        <w:rPr>
-          <w:rFonts w:ascii="Times New Roman" w:hAnsi="Times New Roman" w:cs="Times New Roman"/>
-          <w:color w:val="000000" w:themeColor="text1"/>
-          <w:sz w:val="24"/>
-          <w:szCs w:val="24"/>
-        </w:rPr>
-        <w:t>hồi từ website. Chức năng này cho phép sự giao tiếp giữa khách hàng và người quản lý, hỗ trợ tôt trong quá trình mua bán qua mạng.</w:t>
+      <w:proofErr w:type="gramStart"/>
+      <w:r>
+        <w:rPr>
+          <w:rFonts w:ascii="Times New Roman" w:hAnsi="Times New Roman" w:cs="Times New Roman"/>
+          <w:color w:val="000000" w:themeColor="text1"/>
+          <w:sz w:val="24"/>
+          <w:szCs w:val="24"/>
+        </w:rPr>
+        <w:t>hồi</w:t>
+      </w:r>
+      <w:proofErr w:type="gramEnd"/>
+      <w:r>
+        <w:rPr>
+          <w:rFonts w:ascii="Times New Roman" w:hAnsi="Times New Roman" w:cs="Times New Roman"/>
+          <w:color w:val="000000" w:themeColor="text1"/>
+          <w:sz w:val="24"/>
+          <w:szCs w:val="24"/>
+        </w:rPr>
+        <w:t xml:space="preserve"> từ website. Chức năng này cho phép sự giao tiếp giữa khách hàng và người quản lý, hỗ trợ tôt trong quá trình mua bán qua mạng.</w:t>
       </w:r>
     </w:p>
     <w:p>
@@ -5344,7 +5485,6 @@
           <w:sz w:val="24"/>
           <w:szCs w:val="24"/>
         </w:rPr>
-        <w:lastRenderedPageBreak/>
         <w:t xml:space="preserve">Quản lý giỏ hàng: </w:t>
       </w:r>
       <w:r>
@@ -5505,7 +5645,7 @@
           <w:szCs w:val="24"/>
         </w:rPr>
       </w:pPr>
-      <w:bookmarkStart w:id="5" w:name="_Toc431410564"/>
+      <w:bookmarkStart w:id="4" w:name="_Toc431410564"/>
       <w:r>
         <w:rPr>
           <w:rFonts w:ascii="Times New Roman" w:hAnsi="Times New Roman" w:cs="Times New Roman"/>
@@ -5516,7 +5656,7 @@
         </w:rPr>
         <w:t>Nhân viên quản lý khách hàng</w:t>
       </w:r>
-      <w:bookmarkEnd w:id="5"/>
+      <w:bookmarkEnd w:id="4"/>
     </w:p>
     <w:p>
       <w:pPr>
@@ -5723,7 +5863,27 @@
           <w:sz w:val="24"/>
           <w:szCs w:val="24"/>
         </w:rPr>
-        <w:t>Cho phép tìm kiếm theo sản phẩm, khách hàng cụ thể để có thể quản lý khi cần thiết. Chỉ được xem một số trường cụ thể như tên tuổi, số điện thoại, địa chỉ… để phục vụ việ</w:t>
+        <w:t xml:space="preserve">Cho phép tìm kiếm </w:t>
+      </w:r>
+      <w:proofErr w:type="gramStart"/>
+      <w:r>
+        <w:rPr>
+          <w:rFonts w:ascii="Times New Roman" w:hAnsi="Times New Roman" w:cs="Times New Roman"/>
+          <w:color w:val="000000" w:themeColor="text1"/>
+          <w:sz w:val="24"/>
+          <w:szCs w:val="24"/>
+        </w:rPr>
+        <w:t>theo</w:t>
+      </w:r>
+      <w:proofErr w:type="gramEnd"/>
+      <w:r>
+        <w:rPr>
+          <w:rFonts w:ascii="Times New Roman" w:hAnsi="Times New Roman" w:cs="Times New Roman"/>
+          <w:color w:val="000000" w:themeColor="text1"/>
+          <w:sz w:val="24"/>
+          <w:szCs w:val="24"/>
+        </w:rPr>
+        <w:t xml:space="preserve"> sản phẩm, khách hàng cụ thể để có thể quản lý khi cần thiết. Chỉ được xem một số trường cụ thể như tên tuổi, số điện thoại, địa chỉ… để phục vụ việ</w:t>
       </w:r>
       <w:r>
         <w:rPr>
@@ -5782,7 +5942,7 @@
           <w:szCs w:val="24"/>
         </w:rPr>
       </w:pPr>
-      <w:bookmarkStart w:id="6" w:name="_Toc431410565"/>
+      <w:bookmarkStart w:id="5" w:name="_Toc431410565"/>
       <w:r>
         <w:rPr>
           <w:rFonts w:ascii="Times New Roman" w:hAnsi="Times New Roman" w:cs="Times New Roman"/>
@@ -5793,7 +5953,7 @@
         </w:rPr>
         <w:t>Nhân viên quản trị hệ thống</w:t>
       </w:r>
-      <w:bookmarkEnd w:id="6"/>
+      <w:bookmarkEnd w:id="5"/>
     </w:p>
     <w:p>
       <w:pPr>
@@ -5814,6 +5974,7 @@
           <w:sz w:val="24"/>
           <w:szCs w:val="24"/>
         </w:rPr>
+        <w:lastRenderedPageBreak/>
         <w:t>Quản lý tài khoản nội bộ:</w:t>
       </w:r>
       <w:r>
@@ -5867,7 +6028,27 @@
           <w:sz w:val="24"/>
           <w:szCs w:val="24"/>
         </w:rPr>
-        <w:t>Thêm tài khoản, chỉnh sửa hoặc xóa tài khoản và sẽ gửi thông báo nếu tài khoản vi phạm các điều khoản của website.</w:t>
+        <w:t xml:space="preserve">Thêm tài khoản, chỉnh sửa hoặc xóa tài khoản và sẽ gửi thông báo nếu tài khoản </w:t>
+      </w:r>
+      <w:proofErr w:type="gramStart"/>
+      <w:r>
+        <w:rPr>
+          <w:rFonts w:ascii="Times New Roman" w:hAnsi="Times New Roman" w:cs="Times New Roman"/>
+          <w:color w:val="000000" w:themeColor="text1"/>
+          <w:sz w:val="24"/>
+          <w:szCs w:val="24"/>
+        </w:rPr>
+        <w:t>vi</w:t>
+      </w:r>
+      <w:proofErr w:type="gramEnd"/>
+      <w:r>
+        <w:rPr>
+          <w:rFonts w:ascii="Times New Roman" w:hAnsi="Times New Roman" w:cs="Times New Roman"/>
+          <w:color w:val="000000" w:themeColor="text1"/>
+          <w:sz w:val="24"/>
+          <w:szCs w:val="24"/>
+        </w:rPr>
+        <w:t xml:space="preserve"> phạm các điều khoản của website.</w:t>
       </w:r>
     </w:p>
     <w:p>
@@ -5969,14 +6150,25 @@
           <w:szCs w:val="24"/>
         </w:rPr>
       </w:pPr>
-      <w:r>
-        <w:rPr>
-          <w:rFonts w:ascii="Times New Roman" w:hAnsi="Times New Roman" w:cs="Times New Roman"/>
-          <w:color w:val="000000" w:themeColor="text1"/>
-          <w:sz w:val="24"/>
-          <w:szCs w:val="24"/>
-        </w:rPr>
-        <w:t>vận hành bên dưới cơ sở dữ liệu, server ra sao.</w:t>
+      <w:proofErr w:type="gramStart"/>
+      <w:r>
+        <w:rPr>
+          <w:rFonts w:ascii="Times New Roman" w:hAnsi="Times New Roman" w:cs="Times New Roman"/>
+          <w:color w:val="000000" w:themeColor="text1"/>
+          <w:sz w:val="24"/>
+          <w:szCs w:val="24"/>
+        </w:rPr>
+        <w:t>vận</w:t>
+      </w:r>
+      <w:proofErr w:type="gramEnd"/>
+      <w:r>
+        <w:rPr>
+          <w:rFonts w:ascii="Times New Roman" w:hAnsi="Times New Roman" w:cs="Times New Roman"/>
+          <w:color w:val="000000" w:themeColor="text1"/>
+          <w:sz w:val="24"/>
+          <w:szCs w:val="24"/>
+        </w:rPr>
+        <w:t xml:space="preserve"> hành bên dưới cơ sở dữ liệu, server ra sao.</w:t>
       </w:r>
     </w:p>
     <w:p>
@@ -6009,7 +6201,7 @@
           <w:szCs w:val="24"/>
         </w:rPr>
       </w:pPr>
-      <w:bookmarkStart w:id="7" w:name="_Toc431410566"/>
+      <w:bookmarkStart w:id="6" w:name="_Toc431410566"/>
       <w:r>
         <w:rPr>
           <w:rFonts w:ascii="Times New Roman" w:hAnsi="Times New Roman" w:cs="Times New Roman"/>
@@ -6050,7 +6242,7 @@
         </w:rPr>
         <w:t xml:space="preserve"> cách giải quyết.</w:t>
       </w:r>
-      <w:bookmarkEnd w:id="7"/>
+      <w:bookmarkEnd w:id="6"/>
     </w:p>
     <w:p>
       <w:pPr>
@@ -6321,7 +6513,7 @@
           <w:szCs w:val="24"/>
         </w:rPr>
       </w:pPr>
-      <w:bookmarkStart w:id="8" w:name="_Toc431410567"/>
+      <w:bookmarkStart w:id="7" w:name="_Toc431410567"/>
       <w:r>
         <w:rPr>
           <w:rFonts w:ascii="Times New Roman" w:hAnsi="Times New Roman" w:cs="Times New Roman"/>
@@ -6332,7 +6524,7 @@
         </w:rPr>
         <w:t>Sơ đồ mindmap của các chức năng của hệ thống bán hàng hiện tại:</w:t>
       </w:r>
-      <w:bookmarkEnd w:id="8"/>
+      <w:bookmarkEnd w:id="7"/>
     </w:p>
     <w:p>
       <w:pPr>
@@ -6633,7 +6825,7 @@
           <w:szCs w:val="24"/>
         </w:rPr>
       </w:pPr>
-      <w:bookmarkStart w:id="9" w:name="_Toc431410568"/>
+      <w:bookmarkStart w:id="8" w:name="_Toc431410568"/>
       <w:r>
         <w:rPr>
           <w:rFonts w:ascii="Times New Roman" w:hAnsi="Times New Roman" w:cs="Times New Roman"/>
@@ -6644,7 +6836,7 @@
         </w:rPr>
         <w:t>Mô tả hệ thống bán hàng trực tuyến dưới góc nhìn nhà phân tích</w:t>
       </w:r>
-      <w:bookmarkEnd w:id="9"/>
+      <w:bookmarkEnd w:id="8"/>
     </w:p>
     <w:p>
       <w:pPr>
@@ -6905,7 +7097,27 @@
           <w:sz w:val="24"/>
           <w:szCs w:val="24"/>
         </w:rPr>
-        <w:t>Khách hàng chọn phiếu giao hàng: phiếu giao hàng thường (trong vòng 3 ngày trở lại kể từ lúc đặt hàng, không tính ngày nghỉ, lễ, Tết,…) và phiếu giao hàng chuyển phát nhanh trong ngày tương ứng với phí giao hàng khác nhau và thời gian xử lý đơn hàng khác nhau.</w:t>
+        <w:t>Khách hàng chọn phiếu giao hàng: phiếu giao hàng thường (trong vòng 3 ngày trở lại kể từ lúc đặt hàng, không tính ngày nghỉ, lễ, Tết</w:t>
+      </w:r>
+      <w:proofErr w:type="gramStart"/>
+      <w:r>
+        <w:rPr>
+          <w:rFonts w:ascii="Times New Roman" w:hAnsi="Times New Roman" w:cs="Times New Roman"/>
+          <w:color w:val="000000" w:themeColor="text1"/>
+          <w:sz w:val="24"/>
+          <w:szCs w:val="24"/>
+        </w:rPr>
+        <w:t>,…</w:t>
+      </w:r>
+      <w:proofErr w:type="gramEnd"/>
+      <w:r>
+        <w:rPr>
+          <w:rFonts w:ascii="Times New Roman" w:hAnsi="Times New Roman" w:cs="Times New Roman"/>
+          <w:color w:val="000000" w:themeColor="text1"/>
+          <w:sz w:val="24"/>
+          <w:szCs w:val="24"/>
+        </w:rPr>
+        <w:t>) và phiếu giao hàng chuyển phát nhanh trong ngày tương ứng với phí giao hàng khác nhau và thời gian xử lý đơn hàng khác nhau.</w:t>
       </w:r>
     </w:p>
     <w:p>
@@ -6931,7 +7143,27 @@
           <w:sz w:val="24"/>
           <w:szCs w:val="24"/>
         </w:rPr>
-        <w:t>Nếu tổng trị giá đơn hàng từ 5 triệu trở lên, siêu thị sẽ chuyển phát nhanh trong ngày cho khách(Chỉ 1 số khu vực mới có thể chuyển phát nhanh trong ngày).</w:t>
+        <w:t xml:space="preserve">Nếu tổng trị giá đơn hàng từ 5 triệu trở lên, siêu thị sẽ chuyển phát nhanh trong ngày cho </w:t>
+      </w:r>
+      <w:proofErr w:type="gramStart"/>
+      <w:r>
+        <w:rPr>
+          <w:rFonts w:ascii="Times New Roman" w:hAnsi="Times New Roman" w:cs="Times New Roman"/>
+          <w:color w:val="000000" w:themeColor="text1"/>
+          <w:sz w:val="24"/>
+          <w:szCs w:val="24"/>
+        </w:rPr>
+        <w:t>khách(</w:t>
+      </w:r>
+      <w:proofErr w:type="gramEnd"/>
+      <w:r>
+        <w:rPr>
+          <w:rFonts w:ascii="Times New Roman" w:hAnsi="Times New Roman" w:cs="Times New Roman"/>
+          <w:color w:val="000000" w:themeColor="text1"/>
+          <w:sz w:val="24"/>
+          <w:szCs w:val="24"/>
+        </w:rPr>
+        <w:t>Chỉ 1 số khu vực mới có thể chuyển phát nhanh trong ngày).</w:t>
       </w:r>
     </w:p>
     <w:p>
@@ -6957,7 +7189,27 @@
           <w:sz w:val="24"/>
           <w:szCs w:val="24"/>
         </w:rPr>
-        <w:t xml:space="preserve">Hệ thống sẽ tính phí giao hàng tuỳ thuộc vào khu vực giao hàng( theo địa chỉ người nhận) và loại hình giao hàng được khách chọn. Chi phí giao hàng sẽ được tính vào tổng trị giá hoá đơn. </w:t>
+        <w:t xml:space="preserve">Hệ thống sẽ tính phí giao hàng tuỳ thuộc vào khu vực giao </w:t>
+      </w:r>
+      <w:proofErr w:type="gramStart"/>
+      <w:r>
+        <w:rPr>
+          <w:rFonts w:ascii="Times New Roman" w:hAnsi="Times New Roman" w:cs="Times New Roman"/>
+          <w:color w:val="000000" w:themeColor="text1"/>
+          <w:sz w:val="24"/>
+          <w:szCs w:val="24"/>
+        </w:rPr>
+        <w:t>hàng(</w:t>
+      </w:r>
+      <w:proofErr w:type="gramEnd"/>
+      <w:r>
+        <w:rPr>
+          <w:rFonts w:ascii="Times New Roman" w:hAnsi="Times New Roman" w:cs="Times New Roman"/>
+          <w:color w:val="000000" w:themeColor="text1"/>
+          <w:sz w:val="24"/>
+          <w:szCs w:val="24"/>
+        </w:rPr>
+        <w:t xml:space="preserve"> theo địa chỉ người nhận) và loại hình giao hàng được khách chọn. Chi phí giao hàng sẽ được tính vào tổng trị giá hoá đơn. </w:t>
       </w:r>
     </w:p>
     <w:p>
@@ -7147,8 +7399,19 @@
           <w:sz w:val="24"/>
           <w:szCs w:val="24"/>
         </w:rPr>
-        <w:t>Khách hàng cung cấp những thông tin: họ tên, cmnd, ngày sinh, điện thoại, dịa chỉ, email..</w:t>
-      </w:r>
+        <w:t>Khách hàng cung cấp những thông tin: họ tên, cmnd, ngày sinh, điện thoại, dịa chỉ, email</w:t>
+      </w:r>
+      <w:proofErr w:type="gramStart"/>
+      <w:r>
+        <w:rPr>
+          <w:rFonts w:ascii="Times New Roman" w:hAnsi="Times New Roman" w:cs="Times New Roman"/>
+          <w:color w:val="000000" w:themeColor="text1"/>
+          <w:sz w:val="24"/>
+          <w:szCs w:val="24"/>
+        </w:rPr>
+        <w:t>..</w:t>
+      </w:r>
+      <w:proofErr w:type="gramEnd"/>
     </w:p>
     <w:p>
       <w:pPr>
@@ -7439,7 +7702,27 @@
           <w:sz w:val="24"/>
           <w:szCs w:val="24"/>
         </w:rPr>
-        <w:t>Nếu sản phẩm có lỗi thì khách hàng có thể đổi trả. Để đổi trả khách hàng gửi sản phẩm kèm theo đơn đặt hàng bằng chuyển phát</w:t>
+        <w:t xml:space="preserve">Nếu sản phẩm có lỗi thì khách hàng có thể đổi trả. Để đổi trả khách hàng gửi sản phẩm kèm </w:t>
+      </w:r>
+      <w:proofErr w:type="gramStart"/>
+      <w:r>
+        <w:rPr>
+          <w:rFonts w:ascii="Times New Roman" w:hAnsi="Times New Roman" w:cs="Times New Roman"/>
+          <w:color w:val="000000" w:themeColor="text1"/>
+          <w:sz w:val="24"/>
+          <w:szCs w:val="24"/>
+        </w:rPr>
+        <w:t>theo</w:t>
+      </w:r>
+      <w:proofErr w:type="gramEnd"/>
+      <w:r>
+        <w:rPr>
+          <w:rFonts w:ascii="Times New Roman" w:hAnsi="Times New Roman" w:cs="Times New Roman"/>
+          <w:color w:val="000000" w:themeColor="text1"/>
+          <w:sz w:val="24"/>
+          <w:szCs w:val="24"/>
+        </w:rPr>
+        <w:t xml:space="preserve"> đơn đặt hàng bằng chuyển phát</w:t>
       </w:r>
       <w:r>
         <w:rPr>
@@ -7480,7 +7763,7 @@
           <w:szCs w:val="24"/>
         </w:rPr>
       </w:pPr>
-      <w:bookmarkStart w:id="10" w:name="_Toc431410569"/>
+      <w:bookmarkStart w:id="9" w:name="_Toc431410569"/>
       <w:r>
         <w:rPr>
           <w:rFonts w:ascii="Times New Roman" w:hAnsi="Times New Roman" w:cs="Times New Roman"/>
@@ -7491,7 +7774,7 @@
         </w:rPr>
         <w:t>Mô hình hóa nghiệp vụ bằng sơ đồ UC, đặc tả UC, sơ đồ activity diagram</w:t>
       </w:r>
-      <w:bookmarkEnd w:id="10"/>
+      <w:bookmarkEnd w:id="9"/>
     </w:p>
     <w:p>
       <w:pPr>
@@ -7511,7 +7794,7 @@
           <w:szCs w:val="24"/>
         </w:rPr>
       </w:pPr>
-      <w:bookmarkStart w:id="11" w:name="_Toc431410570"/>
+      <w:bookmarkStart w:id="10" w:name="_Toc431410570"/>
       <w:r>
         <w:rPr>
           <w:rFonts w:ascii="Times New Roman" w:hAnsi="Times New Roman" w:cs="Times New Roman"/>
@@ -7522,33 +7805,29 @@
         </w:rPr>
         <w:t>Usecase nghiệp vụ</w:t>
       </w:r>
-      <w:bookmarkEnd w:id="11"/>
+      <w:bookmarkEnd w:id="10"/>
     </w:p>
     <w:p>
       <w:pPr>
         <w:pStyle w:val="ListParagraph"/>
         <w:spacing w:after="0"/>
-        <w:jc w:val="both"/>
-        <w:rPr>
-          <w:rFonts w:ascii="Times New Roman" w:hAnsi="Times New Roman" w:cs="Times New Roman"/>
-          <w:color w:val="000000" w:themeColor="text1"/>
-          <w:sz w:val="24"/>
-          <w:szCs w:val="24"/>
-        </w:rPr>
-      </w:pPr>
-      <w:r>
-        <w:rPr>
-          <w:rFonts w:ascii="Times New Roman" w:hAnsi="Times New Roman" w:cs="Times New Roman"/>
+        <w:jc w:val="center"/>
+        <w:rPr>
+          <w:rFonts w:ascii="Times New Roman" w:hAnsi="Times New Roman" w:cs="Times New Roman"/>
+          <w:color w:val="000000" w:themeColor="text1"/>
+          <w:sz w:val="24"/>
+          <w:szCs w:val="24"/>
+        </w:rPr>
+      </w:pPr>
+      <w:r>
+        <w:rPr>
           <w:noProof/>
-          <w:color w:val="000000" w:themeColor="text1"/>
-          <w:sz w:val="24"/>
-          <w:szCs w:val="24"/>
         </w:rPr>
         <w:drawing>
-          <wp:inline distT="0" distB="0" distL="0" distR="0" wp14:anchorId="563EA643" wp14:editId="3C7D3301">
-            <wp:extent cx="4800600" cy="2654994"/>
+          <wp:inline distT="0" distB="0" distL="0" distR="0" wp14:anchorId="32C10D17" wp14:editId="57D6D3CF">
+            <wp:extent cx="5943600" cy="4492625"/>
             <wp:effectExtent l="0" t="0" r="0" b="0"/>
-            <wp:docPr id="9" name="Ảnh 9" descr="C:\Users\hoangnam-pc\AppData\Local\Microsoft\Windows\INetCache\Content.Word\use case he thong.png"/>
+            <wp:docPr id="2" name="Picture 2"/>
             <wp:cNvGraphicFramePr>
               <a:graphicFrameLocks xmlns:a="http://schemas.openxmlformats.org/drawingml/2006/main" noChangeAspect="1"/>
             </wp:cNvGraphicFramePr>
@@ -7556,36 +7835,23 @@
               <a:graphicData uri="http://schemas.openxmlformats.org/drawingml/2006/picture">
                 <pic:pic xmlns:pic="http://schemas.openxmlformats.org/drawingml/2006/picture">
                   <pic:nvPicPr>
-                    <pic:cNvPr id="0" name="Picture 3" descr="C:\Users\hoangnam-pc\AppData\Local\Microsoft\Windows\INetCache\Content.Word\use case he thong.png"/>
-                    <pic:cNvPicPr>
-                      <a:picLocks noChangeAspect="1" noChangeArrowheads="1"/>
-                    </pic:cNvPicPr>
+                    <pic:cNvPr id="1" name=""/>
+                    <pic:cNvPicPr/>
                   </pic:nvPicPr>
                   <pic:blipFill>
-                    <a:blip r:embed="rId21">
-                      <a:extLst>
-                        <a:ext uri="{28A0092B-C50C-407E-A947-70E740481C1C}">
-                          <a14:useLocalDpi xmlns:a14="http://schemas.microsoft.com/office/drawing/2010/main" val="0"/>
-                        </a:ext>
-                      </a:extLst>
-                    </a:blip>
-                    <a:srcRect/>
+                    <a:blip r:embed="rId21"/>
                     <a:stretch>
                       <a:fillRect/>
                     </a:stretch>
                   </pic:blipFill>
-                  <pic:spPr bwMode="auto">
+                  <pic:spPr>
                     <a:xfrm>
                       <a:off x="0" y="0"/>
-                      <a:ext cx="4815879" cy="2663444"/>
+                      <a:ext cx="5943600" cy="4492625"/>
                     </a:xfrm>
                     <a:prstGeom prst="rect">
                       <a:avLst/>
                     </a:prstGeom>
-                    <a:noFill/>
-                    <a:ln>
-                      <a:noFill/>
-                    </a:ln>
                   </pic:spPr>
                 </pic:pic>
               </a:graphicData>
@@ -7612,7 +7878,7 @@
           <w:szCs w:val="24"/>
         </w:rPr>
       </w:pPr>
-      <w:bookmarkStart w:id="12" w:name="_Toc431410571"/>
+      <w:bookmarkStart w:id="11" w:name="_Toc431410571"/>
       <w:r>
         <w:rPr>
           <w:rFonts w:ascii="Times New Roman" w:hAnsi="Times New Roman" w:cs="Times New Roman"/>
@@ -7623,7 +7889,7 @@
         </w:rPr>
         <w:t>Mô tả usecase</w:t>
       </w:r>
-      <w:bookmarkEnd w:id="12"/>
+      <w:bookmarkEnd w:id="11"/>
     </w:p>
     <w:p>
       <w:pPr>
@@ -7644,7 +7910,7 @@
           <w:szCs w:val="24"/>
         </w:rPr>
       </w:pPr>
-      <w:bookmarkStart w:id="13" w:name="_Toc431410572"/>
+      <w:bookmarkStart w:id="12" w:name="_Toc431410572"/>
       <w:r>
         <w:rPr>
           <w:rFonts w:ascii="Times New Roman" w:hAnsi="Times New Roman" w:cs="Times New Roman"/>
@@ -7675,7 +7941,7 @@
         </w:rPr>
         <w:t xml:space="preserve"> hàng</w:t>
       </w:r>
-      <w:bookmarkEnd w:id="13"/>
+      <w:bookmarkEnd w:id="12"/>
     </w:p>
     <w:tbl>
       <w:tblPr>
@@ -7715,6 +7981,7 @@
                 <w:sz w:val="24"/>
                 <w:szCs w:val="24"/>
               </w:rPr>
+              <w:lastRenderedPageBreak/>
               <w:t>Tên Use-Case: Chọ</w:t>
             </w:r>
             <w:r>
@@ -8038,7 +8305,6 @@
                 <w:sz w:val="24"/>
                 <w:szCs w:val="24"/>
               </w:rPr>
-              <w:lastRenderedPageBreak/>
               <w:t>1. Bao quát: Không có.</w:t>
             </w:r>
           </w:p>
@@ -8136,7 +8402,6 @@
                 <w:sz w:val="24"/>
                 <w:szCs w:val="24"/>
               </w:rPr>
-              <w:lastRenderedPageBreak/>
               <w:t>Các dòng sự kiện tổng quát chính:</w:t>
             </w:r>
           </w:p>
@@ -8545,7 +8810,7 @@
           <w:szCs w:val="24"/>
         </w:rPr>
       </w:pPr>
-      <w:bookmarkStart w:id="14" w:name="_Toc431410573"/>
+      <w:bookmarkStart w:id="13" w:name="_Toc431410573"/>
       <w:r>
         <w:rPr>
           <w:rFonts w:ascii="Times New Roman" w:hAnsi="Times New Roman" w:cs="Times New Roman"/>
@@ -8556,7 +8821,7 @@
         </w:rPr>
         <w:t>Đăng ký tài khoản</w:t>
       </w:r>
-      <w:bookmarkEnd w:id="14"/>
+      <w:bookmarkEnd w:id="13"/>
     </w:p>
     <w:tbl>
       <w:tblPr>
@@ -8967,6 +9232,7 @@
                 <w:sz w:val="24"/>
                 <w:szCs w:val="24"/>
               </w:rPr>
+              <w:lastRenderedPageBreak/>
               <w:t>4. Tổng quát hóa: Không có.</w:t>
             </w:r>
           </w:p>
@@ -8998,6 +9264,7 @@
                 <w:sz w:val="24"/>
                 <w:szCs w:val="24"/>
               </w:rPr>
+              <w:lastRenderedPageBreak/>
               <w:t>Các dòng sự kiện tổng quát chính:</w:t>
             </w:r>
           </w:p>
@@ -9192,7 +9459,6 @@
                 <w:sz w:val="24"/>
                 <w:szCs w:val="24"/>
               </w:rPr>
-              <w:lastRenderedPageBreak/>
               <w:t>Các dòng sự kiện ngoại lệ:</w:t>
             </w:r>
           </w:p>
@@ -9373,6 +9639,302 @@
           <w:szCs w:val="24"/>
         </w:rPr>
       </w:pPr>
+    </w:p>
+    <w:p>
+      <w:pPr>
+        <w:pStyle w:val="ListParagraph"/>
+        <w:spacing w:after="0"/>
+        <w:ind w:left="1080"/>
+        <w:jc w:val="both"/>
+        <w:rPr>
+          <w:rFonts w:ascii="Times New Roman" w:hAnsi="Times New Roman" w:cs="Times New Roman"/>
+          <w:color w:val="000000" w:themeColor="text1"/>
+          <w:sz w:val="24"/>
+          <w:szCs w:val="24"/>
+        </w:rPr>
+      </w:pPr>
+    </w:p>
+    <w:p>
+      <w:pPr>
+        <w:pStyle w:val="ListParagraph"/>
+        <w:spacing w:after="0"/>
+        <w:ind w:left="1080"/>
+        <w:jc w:val="both"/>
+        <w:rPr>
+          <w:rFonts w:ascii="Times New Roman" w:hAnsi="Times New Roman" w:cs="Times New Roman"/>
+          <w:color w:val="000000" w:themeColor="text1"/>
+          <w:sz w:val="24"/>
+          <w:szCs w:val="24"/>
+        </w:rPr>
+      </w:pPr>
+    </w:p>
+    <w:p>
+      <w:pPr>
+        <w:pStyle w:val="ListParagraph"/>
+        <w:spacing w:after="0"/>
+        <w:ind w:left="1080"/>
+        <w:jc w:val="both"/>
+        <w:rPr>
+          <w:rFonts w:ascii="Times New Roman" w:hAnsi="Times New Roman" w:cs="Times New Roman"/>
+          <w:color w:val="000000" w:themeColor="text1"/>
+          <w:sz w:val="24"/>
+          <w:szCs w:val="24"/>
+        </w:rPr>
+      </w:pPr>
+    </w:p>
+    <w:p>
+      <w:pPr>
+        <w:pStyle w:val="ListParagraph"/>
+        <w:spacing w:after="0"/>
+        <w:ind w:left="1080"/>
+        <w:jc w:val="both"/>
+        <w:rPr>
+          <w:rFonts w:ascii="Times New Roman" w:hAnsi="Times New Roman" w:cs="Times New Roman"/>
+          <w:color w:val="000000" w:themeColor="text1"/>
+          <w:sz w:val="24"/>
+          <w:szCs w:val="24"/>
+        </w:rPr>
+      </w:pPr>
+    </w:p>
+    <w:p>
+      <w:pPr>
+        <w:pStyle w:val="ListParagraph"/>
+        <w:spacing w:after="0"/>
+        <w:ind w:left="1080"/>
+        <w:jc w:val="both"/>
+        <w:rPr>
+          <w:rFonts w:ascii="Times New Roman" w:hAnsi="Times New Roman" w:cs="Times New Roman"/>
+          <w:color w:val="000000" w:themeColor="text1"/>
+          <w:sz w:val="24"/>
+          <w:szCs w:val="24"/>
+        </w:rPr>
+      </w:pPr>
+    </w:p>
+    <w:p>
+      <w:pPr>
+        <w:pStyle w:val="ListParagraph"/>
+        <w:spacing w:after="0"/>
+        <w:ind w:left="1080"/>
+        <w:jc w:val="both"/>
+        <w:rPr>
+          <w:rFonts w:ascii="Times New Roman" w:hAnsi="Times New Roman" w:cs="Times New Roman"/>
+          <w:color w:val="000000" w:themeColor="text1"/>
+          <w:sz w:val="24"/>
+          <w:szCs w:val="24"/>
+        </w:rPr>
+      </w:pPr>
+    </w:p>
+    <w:p>
+      <w:pPr>
+        <w:pStyle w:val="ListParagraph"/>
+        <w:spacing w:after="0"/>
+        <w:ind w:left="1080"/>
+        <w:jc w:val="both"/>
+        <w:rPr>
+          <w:rFonts w:ascii="Times New Roman" w:hAnsi="Times New Roman" w:cs="Times New Roman"/>
+          <w:color w:val="000000" w:themeColor="text1"/>
+          <w:sz w:val="24"/>
+          <w:szCs w:val="24"/>
+        </w:rPr>
+      </w:pPr>
+    </w:p>
+    <w:p>
+      <w:pPr>
+        <w:pStyle w:val="ListParagraph"/>
+        <w:spacing w:after="0"/>
+        <w:ind w:left="1080"/>
+        <w:jc w:val="both"/>
+        <w:rPr>
+          <w:rFonts w:ascii="Times New Roman" w:hAnsi="Times New Roman" w:cs="Times New Roman"/>
+          <w:color w:val="000000" w:themeColor="text1"/>
+          <w:sz w:val="24"/>
+          <w:szCs w:val="24"/>
+        </w:rPr>
+      </w:pPr>
+    </w:p>
+    <w:p>
+      <w:pPr>
+        <w:pStyle w:val="ListParagraph"/>
+        <w:spacing w:after="0"/>
+        <w:ind w:left="1080"/>
+        <w:jc w:val="both"/>
+        <w:rPr>
+          <w:rFonts w:ascii="Times New Roman" w:hAnsi="Times New Roman" w:cs="Times New Roman"/>
+          <w:color w:val="000000" w:themeColor="text1"/>
+          <w:sz w:val="24"/>
+          <w:szCs w:val="24"/>
+        </w:rPr>
+      </w:pPr>
+    </w:p>
+    <w:p>
+      <w:pPr>
+        <w:pStyle w:val="ListParagraph"/>
+        <w:spacing w:after="0"/>
+        <w:ind w:left="1080"/>
+        <w:jc w:val="both"/>
+        <w:rPr>
+          <w:rFonts w:ascii="Times New Roman" w:hAnsi="Times New Roman" w:cs="Times New Roman"/>
+          <w:color w:val="000000" w:themeColor="text1"/>
+          <w:sz w:val="24"/>
+          <w:szCs w:val="24"/>
+        </w:rPr>
+      </w:pPr>
+    </w:p>
+    <w:p>
+      <w:pPr>
+        <w:pStyle w:val="ListParagraph"/>
+        <w:spacing w:after="0"/>
+        <w:ind w:left="1080"/>
+        <w:jc w:val="both"/>
+        <w:rPr>
+          <w:rFonts w:ascii="Times New Roman" w:hAnsi="Times New Roman" w:cs="Times New Roman"/>
+          <w:color w:val="000000" w:themeColor="text1"/>
+          <w:sz w:val="24"/>
+          <w:szCs w:val="24"/>
+        </w:rPr>
+      </w:pPr>
+    </w:p>
+    <w:p>
+      <w:pPr>
+        <w:pStyle w:val="ListParagraph"/>
+        <w:spacing w:after="0"/>
+        <w:ind w:left="1080"/>
+        <w:jc w:val="both"/>
+        <w:rPr>
+          <w:rFonts w:ascii="Times New Roman" w:hAnsi="Times New Roman" w:cs="Times New Roman"/>
+          <w:color w:val="000000" w:themeColor="text1"/>
+          <w:sz w:val="24"/>
+          <w:szCs w:val="24"/>
+        </w:rPr>
+      </w:pPr>
+    </w:p>
+    <w:p>
+      <w:pPr>
+        <w:pStyle w:val="ListParagraph"/>
+        <w:spacing w:after="0"/>
+        <w:ind w:left="1080"/>
+        <w:jc w:val="both"/>
+        <w:rPr>
+          <w:rFonts w:ascii="Times New Roman" w:hAnsi="Times New Roman" w:cs="Times New Roman"/>
+          <w:color w:val="000000" w:themeColor="text1"/>
+          <w:sz w:val="24"/>
+          <w:szCs w:val="24"/>
+        </w:rPr>
+      </w:pPr>
+    </w:p>
+    <w:p>
+      <w:pPr>
+        <w:pStyle w:val="ListParagraph"/>
+        <w:spacing w:after="0"/>
+        <w:ind w:left="1080"/>
+        <w:jc w:val="both"/>
+        <w:rPr>
+          <w:rFonts w:ascii="Times New Roman" w:hAnsi="Times New Roman" w:cs="Times New Roman"/>
+          <w:color w:val="000000" w:themeColor="text1"/>
+          <w:sz w:val="24"/>
+          <w:szCs w:val="24"/>
+        </w:rPr>
+      </w:pPr>
+    </w:p>
+    <w:p>
+      <w:pPr>
+        <w:pStyle w:val="ListParagraph"/>
+        <w:spacing w:after="0"/>
+        <w:ind w:left="1080"/>
+        <w:jc w:val="both"/>
+        <w:rPr>
+          <w:rFonts w:ascii="Times New Roman" w:hAnsi="Times New Roman" w:cs="Times New Roman"/>
+          <w:color w:val="000000" w:themeColor="text1"/>
+          <w:sz w:val="24"/>
+          <w:szCs w:val="24"/>
+        </w:rPr>
+      </w:pPr>
+    </w:p>
+    <w:p>
+      <w:pPr>
+        <w:pStyle w:val="ListParagraph"/>
+        <w:spacing w:after="0"/>
+        <w:ind w:left="1080"/>
+        <w:jc w:val="both"/>
+        <w:rPr>
+          <w:rFonts w:ascii="Times New Roman" w:hAnsi="Times New Roman" w:cs="Times New Roman"/>
+          <w:color w:val="000000" w:themeColor="text1"/>
+          <w:sz w:val="24"/>
+          <w:szCs w:val="24"/>
+        </w:rPr>
+      </w:pPr>
+    </w:p>
+    <w:p>
+      <w:pPr>
+        <w:pStyle w:val="ListParagraph"/>
+        <w:spacing w:after="0"/>
+        <w:ind w:left="1080"/>
+        <w:jc w:val="both"/>
+        <w:rPr>
+          <w:rFonts w:ascii="Times New Roman" w:hAnsi="Times New Roman" w:cs="Times New Roman"/>
+          <w:color w:val="000000" w:themeColor="text1"/>
+          <w:sz w:val="24"/>
+          <w:szCs w:val="24"/>
+        </w:rPr>
+      </w:pPr>
+    </w:p>
+    <w:p>
+      <w:pPr>
+        <w:pStyle w:val="ListParagraph"/>
+        <w:spacing w:after="0"/>
+        <w:ind w:left="1080"/>
+        <w:jc w:val="both"/>
+        <w:rPr>
+          <w:rFonts w:ascii="Times New Roman" w:hAnsi="Times New Roman" w:cs="Times New Roman"/>
+          <w:color w:val="000000" w:themeColor="text1"/>
+          <w:sz w:val="24"/>
+          <w:szCs w:val="24"/>
+        </w:rPr>
+      </w:pPr>
+    </w:p>
+    <w:p>
+      <w:pPr>
+        <w:pStyle w:val="ListParagraph"/>
+        <w:spacing w:after="0"/>
+        <w:ind w:left="1080"/>
+        <w:jc w:val="both"/>
+        <w:rPr>
+          <w:rFonts w:ascii="Times New Roman" w:hAnsi="Times New Roman" w:cs="Times New Roman"/>
+          <w:color w:val="000000" w:themeColor="text1"/>
+          <w:sz w:val="24"/>
+          <w:szCs w:val="24"/>
+        </w:rPr>
+      </w:pPr>
+    </w:p>
+    <w:p>
+      <w:pPr>
+        <w:pStyle w:val="ListParagraph"/>
+        <w:spacing w:after="0"/>
+        <w:ind w:left="1080"/>
+        <w:jc w:val="both"/>
+        <w:rPr>
+          <w:rFonts w:ascii="Times New Roman" w:hAnsi="Times New Roman" w:cs="Times New Roman"/>
+          <w:color w:val="000000" w:themeColor="text1"/>
+          <w:sz w:val="24"/>
+          <w:szCs w:val="24"/>
+        </w:rPr>
+      </w:pPr>
+    </w:p>
+    <w:p>
+      <w:pPr>
+        <w:pStyle w:val="ListParagraph"/>
+        <w:spacing w:after="0"/>
+        <w:ind w:left="1080"/>
+        <w:jc w:val="both"/>
+        <w:rPr>
+          <w:rFonts w:ascii="Times New Roman" w:hAnsi="Times New Roman" w:cs="Times New Roman"/>
+          <w:color w:val="000000" w:themeColor="text1"/>
+          <w:sz w:val="24"/>
+          <w:szCs w:val="24"/>
+        </w:rPr>
+      </w:pPr>
+      <w:bookmarkStart w:id="14" w:name="_GoBack"/>
+      <w:bookmarkEnd w:id="14"/>
     </w:p>
     <w:p>
       <w:pPr>
@@ -9487,7 +10049,6 @@
           <w:sz w:val="24"/>
           <w:szCs w:val="24"/>
         </w:rPr>
-        <w:lastRenderedPageBreak/>
         <w:drawing>
           <wp:anchor distT="0" distB="0" distL="114300" distR="114300" simplePos="0" relativeHeight="251648000" behindDoc="1" locked="0" layoutInCell="1" allowOverlap="1" wp14:anchorId="2A1A7EF6" wp14:editId="558575CA">
             <wp:simplePos x="0" y="0"/>
@@ -9928,7 +10489,7 @@
         <w:noProof/>
         <w:color w:val="4F81BD" w:themeColor="accent1"/>
       </w:rPr>
-      <w:t>2</w:t>
+      <w:t>13</w:t>
     </w:r>
     <w:r>
       <w:rPr>
@@ -9983,7 +10544,7 @@
         <w:noProof/>
       </w:rPr>
       <w:pict>
-        <v:rect id="Rectangle 197" o:spid="_x0000_s2049" style="position:absolute;margin-left:0;margin-top:24.75pt;width:467.75pt;height:19.85pt;z-index:-251657216;visibility:visible;mso-wrap-style:square;mso-width-percent:1000;mso-height-percent:27;mso-wrap-distance-left:9.35pt;mso-wrap-distance-top:0;mso-wrap-distance-right:9.35pt;mso-wrap-distance-bottom:0;mso-position-horizontal-relative:margin;mso-position-vertical-relative:page;mso-width-percent:1000;mso-height-percent:27;mso-width-relative:margin;mso-height-relative:page;v-text-anchor:middle" o:gfxdata="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" o:allowoverlap="f" fillcolor="#4f81bd [3204]" stroked="f" strokeweight="2pt">
+        <v:rect id="Rectangle 197" o:spid="_x0000_s2049" style="position:absolute;margin-left:0;margin-top:24.75pt;width:467.75pt;height:19.85pt;z-index:-251658752;visibility:visible;mso-wrap-style:square;mso-width-percent:1000;mso-height-percent:27;mso-wrap-distance-left:9.35pt;mso-wrap-distance-top:0;mso-wrap-distance-right:9.35pt;mso-wrap-distance-bottom:0;mso-position-horizontal-relative:margin;mso-position-vertical-relative:page;mso-width-percent:1000;mso-height-percent:27;mso-width-relative:margin;mso-height-relative:page;v-text-anchor:middle" o:gfxdata="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" o:allowoverlap="f" fillcolor="#4f81bd [3204]" stroked="f" strokeweight="2pt">
           <v:textbox style="mso-next-textbox:#Rectangle 197;mso-fit-shape-to-text:t">
             <w:txbxContent>
               <w:sdt>
@@ -9998,6 +10559,7 @@
                   <w:dataBinding w:prefixMappings="xmlns:ns0='http://purl.org/dc/elements/1.1/' xmlns:ns1='http://schemas.openxmlformats.org/package/2006/metadata/core-properties' " w:xpath="/ns1:coreProperties[1]/ns0:title[1]" w:storeItemID="{6C3C8BC8-F283-45AE-878A-BAB7291924A1}"/>
                   <w:text/>
                 </w:sdtPr>
+                <w:sdtEndPr/>
                 <w:sdtContent>
                   <w:p>
                     <w:pPr>
@@ -13002,7 +13564,7 @@
 </file>
 
 <file path=customXml/itemProps2.xml><?xml version="1.0" encoding="utf-8"?>
-<ds:datastoreItem xmlns:ds="http://schemas.openxmlformats.org/officeDocument/2006/customXml" ds:itemID="{1BA1A37E-3D9F-49D0-8787-F84D29257EDF}">
+<ds:datastoreItem xmlns:ds="http://schemas.openxmlformats.org/officeDocument/2006/customXml" ds:itemID="{67ABD926-921C-4D09-B612-D71388877024}">
   <ds:schemaRefs>
     <ds:schemaRef ds:uri="http://schemas.openxmlformats.org/officeDocument/2006/bibliography"/>
   </ds:schemaRefs>

</xml_diff>